<commit_message>
Updated gitignore toprevent tracking of .tmp files. Updated github.docx by adding gitignore section.
</commit_message>
<xml_diff>
--- a/notes/github.docx
+++ b/notes/github.docx
@@ -438,6 +438,35 @@
           <w:lang w:val="en-US"/>
         </w:rPr>
         <w:t>Gitignore</w:t>
+      </w:r>
+    </w:p>
+    <w:p>
+      <w:pPr>
+        <w:ind w:left="360"/>
+        <w:rPr>
+          <w:rFonts w:cstheme="minorHAnsi"/>
+          <w:sz w:val="36"/>
+          <w:szCs w:val="36"/>
+          <w:lang w:val="en-US"/>
+        </w:rPr>
+      </w:pPr>
+      <w:r>
+        <w:rPr>
+          <w:rFonts w:cstheme="minorHAnsi"/>
+          <w:sz w:val="36"/>
+          <w:szCs w:val="36"/>
+          <w:lang w:val="en-US"/>
+        </w:rPr>
+        <w:t>Gitignore is a file which is made by the programmer to ignore certain files/certain types of files/certain directories from being tracked by git. It is made in the git repository which is being tracked by git. It is a text file with the name of “.gitignore”. Inside it, the name of all files which need to be ignored, the type of files which need to ignored (*.&lt;file extension&gt;), directories which need to be ignored (/&lt;name of dir&gt;) for the single directory which needs to be ignored, or if there are multiple directories</w:t>
+      </w:r>
+      <w:r>
+        <w:rPr>
+          <w:rFonts w:cstheme="minorHAnsi"/>
+          <w:sz w:val="36"/>
+          <w:szCs w:val="36"/>
+          <w:lang w:val="en-US"/>
+        </w:rPr>
+        <w:t xml:space="preserve"> with same name and all of them need to be ignored then (&lt;name of dir need to be ignored/&gt;).</w:t>
       </w:r>
     </w:p>
     <w:p>

</xml_diff>

<commit_message>
Updated github.docx by adding git diff command explaination.
</commit_message>
<xml_diff>
--- a/notes/github.docx
+++ b/notes/github.docx
@@ -150,14 +150,25 @@
         </w:rPr>
         <w:t>Git status</w:t>
       </w:r>
-      <w:r>
-        <w:rPr>
-          <w:rFonts w:cstheme="minorHAnsi"/>
-          <w:sz w:val="36"/>
-          <w:szCs w:val="36"/>
-          <w:lang w:val="en-US"/>
-        </w:rPr>
-        <w:t>-  checks whether the current directory is a git repository or not, checks the status of present working directory.</w:t>
+      <w:proofErr w:type="gramStart"/>
+      <w:r>
+        <w:rPr>
+          <w:rFonts w:cstheme="minorHAnsi"/>
+          <w:sz w:val="36"/>
+          <w:szCs w:val="36"/>
+          <w:lang w:val="en-US"/>
+        </w:rPr>
+        <w:t>-  checks</w:t>
+      </w:r>
+      <w:proofErr w:type="gramEnd"/>
+      <w:r>
+        <w:rPr>
+          <w:rFonts w:cstheme="minorHAnsi"/>
+          <w:sz w:val="36"/>
+          <w:szCs w:val="36"/>
+          <w:lang w:val="en-US"/>
+        </w:rPr>
+        <w:t xml:space="preserve"> whether the current directory is a git repository or not, checks the status of present working directory.</w:t>
       </w:r>
     </w:p>
     <w:p>
@@ -320,33 +331,7 @@
           <w:u w:val="single"/>
           <w:lang w:val="en-US"/>
         </w:rPr>
-        <w:t>Git clone &lt;</w:t>
-      </w:r>
-      <w:proofErr w:type="spellStart"/>
-      <w:r>
-        <w:rPr>
-          <w:rFonts w:cstheme="minorHAnsi"/>
-          <w:b/>
-          <w:bCs/>
-          <w:sz w:val="36"/>
-          <w:szCs w:val="36"/>
-          <w:u w:val="single"/>
-          <w:lang w:val="en-US"/>
-        </w:rPr>
-        <w:t>url</w:t>
-      </w:r>
-      <w:proofErr w:type="spellEnd"/>
-      <w:r>
-        <w:rPr>
-          <w:rFonts w:cstheme="minorHAnsi"/>
-          <w:b/>
-          <w:bCs/>
-          <w:sz w:val="36"/>
-          <w:szCs w:val="36"/>
-          <w:u w:val="single"/>
-          <w:lang w:val="en-US"/>
-        </w:rPr>
-        <w:t>&gt;</w:t>
+        <w:t>Git clone &lt;url&gt;</w:t>
       </w:r>
       <w:r>
         <w:rPr>
@@ -457,7 +442,47 @@
           <w:szCs w:val="36"/>
           <w:lang w:val="en-US"/>
         </w:rPr>
-        <w:t>Gitignore is a file which is made by the programmer to ignore certain files/certain types of files/certain directories from being tracked by git. It is made in the git repository which is being tracked by git. It is a text file with the name of “.gitignore”. Inside it, the name of all files which need to be ignored, the type of files which need to ignored (*.&lt;file extension&gt;), directories which need to be ignored (/&lt;name of dir&gt;) for the single directory which needs to be ignored, or if there are multiple directories</w:t>
+        <w:t xml:space="preserve">Gitignore is a file which is made by the programmer to ignore certain files/certain types of files/certain directories from being tracked by git. It is made in the git repository which is being tracked by git. It is a text file with the name of </w:t>
+      </w:r>
+      <w:proofErr w:type="gramStart"/>
+      <w:r>
+        <w:rPr>
+          <w:rFonts w:cstheme="minorHAnsi"/>
+          <w:sz w:val="36"/>
+          <w:szCs w:val="36"/>
+          <w:lang w:val="en-US"/>
+        </w:rPr>
+        <w:t>“.gitignore</w:t>
+      </w:r>
+      <w:proofErr w:type="gramEnd"/>
+      <w:r>
+        <w:rPr>
+          <w:rFonts w:cstheme="minorHAnsi"/>
+          <w:sz w:val="36"/>
+          <w:szCs w:val="36"/>
+          <w:lang w:val="en-US"/>
+        </w:rPr>
+        <w:t>”. Inside it, the name of all files which need to be ignored, the type of files which need to ignored (</w:t>
+      </w:r>
+      <w:proofErr w:type="gramStart"/>
+      <w:r>
+        <w:rPr>
+          <w:rFonts w:cstheme="minorHAnsi"/>
+          <w:sz w:val="36"/>
+          <w:szCs w:val="36"/>
+          <w:lang w:val="en-US"/>
+        </w:rPr>
+        <w:t>*.&lt;</w:t>
+      </w:r>
+      <w:proofErr w:type="gramEnd"/>
+      <w:r>
+        <w:rPr>
+          <w:rFonts w:cstheme="minorHAnsi"/>
+          <w:sz w:val="36"/>
+          <w:szCs w:val="36"/>
+          <w:lang w:val="en-US"/>
+        </w:rPr>
+        <w:t>file extension&gt;), directories which need to be ignored (/&lt;name of dir&gt;) for the single directory which needs to be ignored, or if there are multiple directories</w:t>
       </w:r>
       <w:r>
         <w:rPr>
@@ -474,14 +499,197 @@
         <w:ind w:left="360"/>
         <w:rPr>
           <w:rFonts w:cstheme="minorHAnsi"/>
-          <w:b/>
-          <w:bCs/>
-          <w:sz w:val="48"/>
-          <w:szCs w:val="48"/>
-          <w:u w:val="single"/>
-          <w:lang w:val="en-US"/>
-        </w:rPr>
-      </w:pPr>
+          <w:sz w:val="36"/>
+          <w:szCs w:val="36"/>
+          <w:lang w:val="en-US"/>
+        </w:rPr>
+      </w:pPr>
+    </w:p>
+    <w:p>
+      <w:pPr>
+        <w:ind w:left="360"/>
+        <w:rPr>
+          <w:rFonts w:cstheme="minorHAnsi"/>
+          <w:b/>
+          <w:bCs/>
+          <w:sz w:val="48"/>
+          <w:szCs w:val="48"/>
+          <w:u w:val="single"/>
+          <w:lang w:val="en-US"/>
+        </w:rPr>
+      </w:pPr>
+    </w:p>
+    <w:p>
+      <w:pPr>
+        <w:ind w:left="360"/>
+        <w:rPr>
+          <w:rFonts w:cstheme="minorHAnsi"/>
+          <w:b/>
+          <w:bCs/>
+          <w:sz w:val="48"/>
+          <w:szCs w:val="48"/>
+          <w:u w:val="single"/>
+          <w:lang w:val="en-US"/>
+        </w:rPr>
+      </w:pPr>
+      <w:r>
+        <w:rPr>
+          <w:rFonts w:cstheme="minorHAnsi"/>
+          <w:b/>
+          <w:bCs/>
+          <w:sz w:val="48"/>
+          <w:szCs w:val="48"/>
+          <w:u w:val="single"/>
+          <w:lang w:val="en-US"/>
+        </w:rPr>
+        <w:lastRenderedPageBreak/>
+        <w:t>Chapter-3</w:t>
+      </w:r>
+      <w:r>
+        <w:rPr>
+          <w:rFonts w:cstheme="minorHAnsi"/>
+          <w:b/>
+          <w:bCs/>
+          <w:sz w:val="48"/>
+          <w:szCs w:val="48"/>
+          <w:lang w:val="en-US"/>
+        </w:rPr>
+        <w:tab/>
+      </w:r>
+      <w:r>
+        <w:rPr>
+          <w:rFonts w:cstheme="minorHAnsi"/>
+          <w:b/>
+          <w:bCs/>
+          <w:sz w:val="48"/>
+          <w:szCs w:val="48"/>
+          <w:lang w:val="en-US"/>
+        </w:rPr>
+        <w:tab/>
+      </w:r>
+      <w:r>
+        <w:rPr>
+          <w:rFonts w:cstheme="minorHAnsi"/>
+          <w:b/>
+          <w:bCs/>
+          <w:sz w:val="48"/>
+          <w:szCs w:val="48"/>
+          <w:u w:val="single"/>
+          <w:lang w:val="en-US"/>
+        </w:rPr>
+        <w:t>Git diff</w:t>
+      </w:r>
+    </w:p>
+    <w:p>
+      <w:pPr>
+        <w:ind w:left="360"/>
+        <w:rPr>
+          <w:rFonts w:cstheme="minorHAnsi"/>
+          <w:b/>
+          <w:bCs/>
+          <w:sz w:val="48"/>
+          <w:szCs w:val="48"/>
+          <w:lang w:val="en-US"/>
+        </w:rPr>
+      </w:pPr>
+    </w:p>
+    <w:p>
+      <w:pPr>
+        <w:ind w:left="360"/>
+        <w:rPr>
+          <w:rFonts w:cstheme="minorHAnsi"/>
+          <w:sz w:val="36"/>
+          <w:szCs w:val="36"/>
+          <w:lang w:val="en-US"/>
+        </w:rPr>
+      </w:pPr>
+      <w:r>
+        <w:rPr>
+          <w:rFonts w:cstheme="minorHAnsi"/>
+          <w:sz w:val="36"/>
+          <w:szCs w:val="36"/>
+          <w:lang w:val="en-US"/>
+        </w:rPr>
+        <w:t>This command helps us to compare the files/ documents in staging area (which are staged but not yet committed) vs the same files/documents in the present working directory.</w:t>
+      </w:r>
+      <w:r>
+        <w:rPr>
+          <w:rFonts w:cstheme="minorHAnsi"/>
+          <w:sz w:val="36"/>
+          <w:szCs w:val="36"/>
+          <w:lang w:val="en-US"/>
+        </w:rPr>
+        <w:t xml:space="preserve"> </w:t>
+      </w:r>
+    </w:p>
+    <w:p>
+      <w:pPr>
+        <w:ind w:left="360"/>
+        <w:rPr>
+          <w:rFonts w:cstheme="minorHAnsi"/>
+          <w:sz w:val="36"/>
+          <w:szCs w:val="36"/>
+          <w:lang w:val="en-US"/>
+        </w:rPr>
+      </w:pPr>
+    </w:p>
+    <w:p>
+      <w:pPr>
+        <w:ind w:left="360"/>
+        <w:rPr>
+          <w:rFonts w:cstheme="minorHAnsi"/>
+          <w:b/>
+          <w:bCs/>
+          <w:sz w:val="36"/>
+          <w:szCs w:val="36"/>
+          <w:lang w:val="en-US"/>
+        </w:rPr>
+      </w:pPr>
+      <w:r>
+        <w:rPr>
+          <w:rFonts w:cstheme="minorHAnsi"/>
+          <w:b/>
+          <w:bCs/>
+          <w:sz w:val="36"/>
+          <w:szCs w:val="36"/>
+          <w:lang w:val="en-US"/>
+        </w:rPr>
+        <w:t xml:space="preserve">The staging area </w:t>
+      </w:r>
+      <w:r>
+        <w:rPr>
+          <w:rFonts w:cstheme="minorHAnsi"/>
+          <w:b/>
+          <w:bCs/>
+          <w:sz w:val="36"/>
+          <w:szCs w:val="36"/>
+          <w:lang w:val="en-US"/>
+        </w:rPr>
+        <w:t xml:space="preserve">is the area where files go after using the </w:t>
+      </w:r>
+      <w:r>
+        <w:rPr>
+          <w:rFonts w:cstheme="minorHAnsi"/>
+          <w:b/>
+          <w:bCs/>
+          <w:sz w:val="36"/>
+          <w:szCs w:val="36"/>
+          <w:u w:val="single"/>
+          <w:lang w:val="en-US"/>
+        </w:rPr>
+        <w:t>git add</w:t>
+      </w:r>
+      <w:r>
+        <w:rPr>
+          <w:rFonts w:cstheme="minorHAnsi"/>
+          <w:b/>
+          <w:bCs/>
+          <w:sz w:val="36"/>
+          <w:szCs w:val="36"/>
+          <w:lang w:val="en-US"/>
+        </w:rPr>
+        <w:t xml:space="preserve"> command.</w:t>
+      </w:r>
     </w:p>
     <w:p>
       <w:pPr>

</xml_diff>

<commit_message>
Updated the github.docx file by adding difference between git diff and git diff --staged.
</commit_message>
<xml_diff>
--- a/notes/github.docx
+++ b/notes/github.docx
@@ -150,25 +150,14 @@
         </w:rPr>
         <w:t>Git status</w:t>
       </w:r>
-      <w:proofErr w:type="gramStart"/>
-      <w:r>
-        <w:rPr>
-          <w:rFonts w:cstheme="minorHAnsi"/>
-          <w:sz w:val="36"/>
-          <w:szCs w:val="36"/>
-          <w:lang w:val="en-US"/>
-        </w:rPr>
-        <w:t>-  checks</w:t>
-      </w:r>
-      <w:proofErr w:type="gramEnd"/>
-      <w:r>
-        <w:rPr>
-          <w:rFonts w:cstheme="minorHAnsi"/>
-          <w:sz w:val="36"/>
-          <w:szCs w:val="36"/>
-          <w:lang w:val="en-US"/>
-        </w:rPr>
-        <w:t xml:space="preserve"> whether the current directory is a git repository or not, checks the status of present working directory.</w:t>
+      <w:r>
+        <w:rPr>
+          <w:rFonts w:cstheme="minorHAnsi"/>
+          <w:sz w:val="36"/>
+          <w:szCs w:val="36"/>
+          <w:lang w:val="en-US"/>
+        </w:rPr>
+        <w:t>-  checks whether the current directory is a git repository or not, checks the status of present working directory.</w:t>
       </w:r>
     </w:p>
     <w:p>
@@ -442,47 +431,7 @@
           <w:szCs w:val="36"/>
           <w:lang w:val="en-US"/>
         </w:rPr>
-        <w:t xml:space="preserve">Gitignore is a file which is made by the programmer to ignore certain files/certain types of files/certain directories from being tracked by git. It is made in the git repository which is being tracked by git. It is a text file with the name of </w:t>
-      </w:r>
-      <w:proofErr w:type="gramStart"/>
-      <w:r>
-        <w:rPr>
-          <w:rFonts w:cstheme="minorHAnsi"/>
-          <w:sz w:val="36"/>
-          <w:szCs w:val="36"/>
-          <w:lang w:val="en-US"/>
-        </w:rPr>
-        <w:t>“.gitignore</w:t>
-      </w:r>
-      <w:proofErr w:type="gramEnd"/>
-      <w:r>
-        <w:rPr>
-          <w:rFonts w:cstheme="minorHAnsi"/>
-          <w:sz w:val="36"/>
-          <w:szCs w:val="36"/>
-          <w:lang w:val="en-US"/>
-        </w:rPr>
-        <w:t>”. Inside it, the name of all files which need to be ignored, the type of files which need to ignored (</w:t>
-      </w:r>
-      <w:proofErr w:type="gramStart"/>
-      <w:r>
-        <w:rPr>
-          <w:rFonts w:cstheme="minorHAnsi"/>
-          <w:sz w:val="36"/>
-          <w:szCs w:val="36"/>
-          <w:lang w:val="en-US"/>
-        </w:rPr>
-        <w:t>*.&lt;</w:t>
-      </w:r>
-      <w:proofErr w:type="gramEnd"/>
-      <w:r>
-        <w:rPr>
-          <w:rFonts w:cstheme="minorHAnsi"/>
-          <w:sz w:val="36"/>
-          <w:szCs w:val="36"/>
-          <w:lang w:val="en-US"/>
-        </w:rPr>
-        <w:t>file extension&gt;), directories which need to be ignored (/&lt;name of dir&gt;) for the single directory which needs to be ignored, or if there are multiple directories</w:t>
+        <w:t>Gitignore is a file which is made by the programmer to ignore certain files/certain types of files/certain directories from being tracked by git. It is made in the git repository which is being tracked by git. It is a text file with the name of “.gitignore”. Inside it, the name of all files which need to be ignored, the type of files which need to ignored (*.&lt;file extension&gt;), directories which need to be ignored (/&lt;name of dir&gt;) for the single directory which needs to be ignored, or if there are multiple directories</w:t>
       </w:r>
       <w:r>
         <w:rPr>
@@ -698,12 +647,161 @@
           <w:rFonts w:cstheme="minorHAnsi"/>
           <w:b/>
           <w:bCs/>
-          <w:sz w:val="48"/>
-          <w:szCs w:val="48"/>
-          <w:u w:val="single"/>
-          <w:lang w:val="en-US"/>
-        </w:rPr>
-      </w:pPr>
+          <w:sz w:val="36"/>
+          <w:szCs w:val="36"/>
+          <w:lang w:val="en-US"/>
+        </w:rPr>
+      </w:pPr>
+    </w:p>
+    <w:p>
+      <w:pPr>
+        <w:ind w:left="360"/>
+        <w:rPr>
+          <w:rFonts w:cstheme="minorHAnsi"/>
+          <w:b/>
+          <w:bCs/>
+          <w:sz w:val="36"/>
+          <w:szCs w:val="36"/>
+          <w:lang w:val="en-US"/>
+        </w:rPr>
+      </w:pPr>
+      <w:r>
+        <w:rPr>
+          <w:rFonts w:cstheme="minorHAnsi"/>
+          <w:b/>
+          <w:bCs/>
+          <w:sz w:val="36"/>
+          <w:szCs w:val="36"/>
+          <w:lang w:val="en-US"/>
+        </w:rPr>
+        <w:t xml:space="preserve">Command: </w:t>
+      </w:r>
+    </w:p>
+    <w:p>
+      <w:pPr>
+        <w:pStyle w:val="ListParagraph"/>
+        <w:numPr>
+          <w:ilvl w:val="0"/>
+          <w:numId w:val="2"/>
+        </w:numPr>
+        <w:rPr>
+          <w:rFonts w:cstheme="minorHAnsi"/>
+          <w:b/>
+          <w:bCs/>
+          <w:sz w:val="36"/>
+          <w:szCs w:val="36"/>
+          <w:lang w:val="en-US"/>
+        </w:rPr>
+      </w:pPr>
+      <w:r>
+        <w:rPr>
+          <w:rFonts w:cstheme="minorHAnsi"/>
+          <w:b/>
+          <w:bCs/>
+          <w:sz w:val="36"/>
+          <w:szCs w:val="36"/>
+          <w:lang w:val="en-US"/>
+        </w:rPr>
+        <w:t xml:space="preserve">Git diff – </w:t>
+      </w:r>
+      <w:r>
+        <w:rPr>
+          <w:rFonts w:cstheme="minorHAnsi"/>
+          <w:sz w:val="36"/>
+          <w:szCs w:val="36"/>
+          <w:lang w:val="en-US"/>
+        </w:rPr>
+        <w:t xml:space="preserve">Shows the changes made in the files in </w:t>
+      </w:r>
+      <w:r>
+        <w:rPr>
+          <w:rFonts w:cstheme="minorHAnsi"/>
+          <w:b/>
+          <w:bCs/>
+          <w:sz w:val="36"/>
+          <w:szCs w:val="36"/>
+          <w:u w:val="single"/>
+          <w:lang w:val="en-US"/>
+        </w:rPr>
+        <w:t>present working directory</w:t>
+      </w:r>
+      <w:r>
+        <w:rPr>
+          <w:rFonts w:cstheme="minorHAnsi"/>
+          <w:sz w:val="36"/>
+          <w:szCs w:val="36"/>
+          <w:lang w:val="en-US"/>
+        </w:rPr>
+        <w:t>.</w:t>
+      </w:r>
+    </w:p>
+    <w:p>
+      <w:pPr>
+        <w:pStyle w:val="ListParagraph"/>
+        <w:numPr>
+          <w:ilvl w:val="0"/>
+          <w:numId w:val="2"/>
+        </w:numPr>
+        <w:rPr>
+          <w:rFonts w:cstheme="minorHAnsi"/>
+          <w:b/>
+          <w:bCs/>
+          <w:sz w:val="36"/>
+          <w:szCs w:val="36"/>
+          <w:lang w:val="en-US"/>
+        </w:rPr>
+      </w:pPr>
+      <w:r>
+        <w:rPr>
+          <w:rFonts w:cstheme="minorHAnsi"/>
+          <w:b/>
+          <w:bCs/>
+          <w:sz w:val="36"/>
+          <w:szCs w:val="36"/>
+          <w:lang w:val="en-US"/>
+        </w:rPr>
+        <w:t xml:space="preserve">Git diff </w:t>
+      </w:r>
+      <w:r>
+        <w:rPr>
+          <w:rFonts w:cstheme="minorHAnsi"/>
+          <w:b/>
+          <w:bCs/>
+          <w:sz w:val="36"/>
+          <w:szCs w:val="36"/>
+          <w:lang w:val="en-US"/>
+        </w:rPr>
+        <w:t>--</w:t>
+      </w:r>
+      <w:r>
+        <w:rPr>
+          <w:rFonts w:cstheme="minorHAnsi"/>
+          <w:b/>
+          <w:bCs/>
+          <w:sz w:val="36"/>
+          <w:szCs w:val="36"/>
+          <w:lang w:val="en-US"/>
+        </w:rPr>
+        <w:t xml:space="preserve">staged- </w:t>
+      </w:r>
+      <w:r>
+        <w:rPr>
+          <w:rFonts w:cstheme="minorHAnsi"/>
+          <w:sz w:val="36"/>
+          <w:szCs w:val="36"/>
+          <w:lang w:val="en-US"/>
+        </w:rPr>
+        <w:t xml:space="preserve">Shows the changes made in </w:t>
+      </w:r>
+      <w:r>
+        <w:rPr>
+          <w:rFonts w:cstheme="minorHAnsi"/>
+          <w:sz w:val="36"/>
+          <w:szCs w:val="36"/>
+          <w:lang w:val="en-US"/>
+        </w:rPr>
+        <w:t>the files which are in staging area. Thus staged flag is used with this command.</w:t>
+      </w:r>
     </w:p>
     <w:p>
       <w:pPr>
@@ -834,8 +932,100 @@
       </w:pPr>
     </w:lvl>
   </w:abstractNum>
+  <w:abstractNum w:abstractNumId="1" w15:restartNumberingAfterBreak="0">
+    <w:nsid w:val="5A3857FE"/>
+    <w:multiLevelType w:val="hybridMultilevel"/>
+    <w:tmpl w:val="E592D1C0"/>
+    <w:lvl w:ilvl="0" w:tplc="4009000F">
+      <w:start w:val="1"/>
+      <w:numFmt w:val="decimal"/>
+      <w:lvlText w:val="%1."/>
+      <w:lvlJc w:val="left"/>
+      <w:pPr>
+        <w:ind w:left="720" w:hanging="360"/>
+      </w:pPr>
+      <w:rPr>
+        <w:rFonts w:hint="default"/>
+      </w:rPr>
+    </w:lvl>
+    <w:lvl w:ilvl="1" w:tplc="40090019" w:tentative="1">
+      <w:start w:val="1"/>
+      <w:numFmt w:val="lowerLetter"/>
+      <w:lvlText w:val="%2."/>
+      <w:lvlJc w:val="left"/>
+      <w:pPr>
+        <w:ind w:left="1440" w:hanging="360"/>
+      </w:pPr>
+    </w:lvl>
+    <w:lvl w:ilvl="2" w:tplc="4009001B" w:tentative="1">
+      <w:start w:val="1"/>
+      <w:numFmt w:val="lowerRoman"/>
+      <w:lvlText w:val="%3."/>
+      <w:lvlJc w:val="right"/>
+      <w:pPr>
+        <w:ind w:left="2160" w:hanging="180"/>
+      </w:pPr>
+    </w:lvl>
+    <w:lvl w:ilvl="3" w:tplc="4009000F" w:tentative="1">
+      <w:start w:val="1"/>
+      <w:numFmt w:val="decimal"/>
+      <w:lvlText w:val="%4."/>
+      <w:lvlJc w:val="left"/>
+      <w:pPr>
+        <w:ind w:left="2880" w:hanging="360"/>
+      </w:pPr>
+    </w:lvl>
+    <w:lvl w:ilvl="4" w:tplc="40090019" w:tentative="1">
+      <w:start w:val="1"/>
+      <w:numFmt w:val="lowerLetter"/>
+      <w:lvlText w:val="%5."/>
+      <w:lvlJc w:val="left"/>
+      <w:pPr>
+        <w:ind w:left="3600" w:hanging="360"/>
+      </w:pPr>
+    </w:lvl>
+    <w:lvl w:ilvl="5" w:tplc="4009001B" w:tentative="1">
+      <w:start w:val="1"/>
+      <w:numFmt w:val="lowerRoman"/>
+      <w:lvlText w:val="%6."/>
+      <w:lvlJc w:val="right"/>
+      <w:pPr>
+        <w:ind w:left="4320" w:hanging="180"/>
+      </w:pPr>
+    </w:lvl>
+    <w:lvl w:ilvl="6" w:tplc="4009000F" w:tentative="1">
+      <w:start w:val="1"/>
+      <w:numFmt w:val="decimal"/>
+      <w:lvlText w:val="%7."/>
+      <w:lvlJc w:val="left"/>
+      <w:pPr>
+        <w:ind w:left="5040" w:hanging="360"/>
+      </w:pPr>
+    </w:lvl>
+    <w:lvl w:ilvl="7" w:tplc="40090019" w:tentative="1">
+      <w:start w:val="1"/>
+      <w:numFmt w:val="lowerLetter"/>
+      <w:lvlText w:val="%8."/>
+      <w:lvlJc w:val="left"/>
+      <w:pPr>
+        <w:ind w:left="5760" w:hanging="360"/>
+      </w:pPr>
+    </w:lvl>
+    <w:lvl w:ilvl="8" w:tplc="4009001B" w:tentative="1">
+      <w:start w:val="1"/>
+      <w:numFmt w:val="lowerRoman"/>
+      <w:lvlText w:val="%9."/>
+      <w:lvlJc w:val="right"/>
+      <w:pPr>
+        <w:ind w:left="6480" w:hanging="180"/>
+      </w:pPr>
+    </w:lvl>
+  </w:abstractNum>
   <w:num w:numId="1">
     <w:abstractNumId w:val="0"/>
+  </w:num>
+  <w:num w:numId="2">
+    <w:abstractNumId w:val="1"/>
   </w:num>
 </w:numbering>
 </file>

</xml_diff>

<commit_message>
Added more info about git diff.
</commit_message>
<xml_diff>
--- a/notes/github.docx
+++ b/notes/github.docx
@@ -569,6 +569,15 @@
           <w:lang w:val="en-US"/>
         </w:rPr>
         <w:t xml:space="preserve"> </w:t>
+      </w:r>
+      <w:r>
+        <w:rPr>
+          <w:rFonts w:cstheme="minorHAnsi"/>
+          <w:sz w:val="36"/>
+          <w:szCs w:val="36"/>
+          <w:lang w:val="en-US"/>
+        </w:rPr>
+        <w:t>This command serves its purpose by showing us the changes made in the files in present working directory(which are not staged).</w:t>
       </w:r>
     </w:p>
     <w:p>

</xml_diff>